<commit_message>
agregar parte de consola
</commit_message>
<xml_diff>
--- a/manual .docx
+++ b/manual .docx
@@ -44,6 +44,9 @@
         <w:pStyle w:val="Prrafodelista"/>
       </w:pPr>
       <w:r>
+        <w:rPr>
+          <w:noProof/>
+        </w:rPr>
         <w:drawing>
           <wp:inline distT="0" distB="0" distL="0" distR="0" wp14:anchorId="44BA676D" wp14:editId="38BEBCD1">
             <wp:extent cx="5612130" cy="2887980"/>
@@ -122,6 +125,7 @@
       </w:pPr>
       <w:r>
         <w:rPr>
+          <w:noProof/>
           <w:lang w:val="es-ES"/>
         </w:rPr>
         <w:drawing>
@@ -245,6 +249,7 @@
       </w:pPr>
       <w:r>
         <w:rPr>
+          <w:noProof/>
           <w:lang w:val="es-ES"/>
         </w:rPr>
         <w:drawing>
@@ -311,6 +316,7 @@
       </w:pPr>
       <w:r>
         <w:rPr>
+          <w:noProof/>
           <w:lang w:val="es-ES"/>
         </w:rPr>
         <w:drawing>
@@ -385,6 +391,7 @@
       </w:pPr>
       <w:r>
         <w:rPr>
+          <w:noProof/>
           <w:lang w:val="es-ES"/>
         </w:rPr>
         <w:lastRenderedPageBreak/>
@@ -448,60 +455,19 @@
         <w:rPr>
           <w:lang w:val="es-ES"/>
         </w:rPr>
-        <w:t xml:space="preserve">Es </w:t>
-      </w:r>
-      <w:proofErr w:type="gramStart"/>
-      <w:r>
-        <w:rPr>
-          <w:lang w:val="es-ES"/>
-        </w:rPr>
-        <w:t>esta paso</w:t>
-      </w:r>
-      <w:proofErr w:type="gramEnd"/>
-      <w:r>
-        <w:rPr>
-          <w:lang w:val="es-ES"/>
-        </w:rPr>
-        <w:t xml:space="preserve"> crearemos el </w:t>
-      </w:r>
-      <w:proofErr w:type="spellStart"/>
-      <w:r>
-        <w:rPr>
-          <w:lang w:val="es-ES"/>
-        </w:rPr>
-        <w:t>segurity</w:t>
-      </w:r>
-      <w:proofErr w:type="spellEnd"/>
-      <w:r>
-        <w:rPr>
-          <w:lang w:val="es-ES"/>
-        </w:rPr>
-        <w:t xml:space="preserve"> </w:t>
-      </w:r>
-      <w:proofErr w:type="spellStart"/>
-      <w:r>
-        <w:rPr>
-          <w:lang w:val="es-ES"/>
-        </w:rPr>
-        <w:t>group</w:t>
-      </w:r>
-      <w:proofErr w:type="spellEnd"/>
-      <w:r>
-        <w:rPr>
-          <w:lang w:val="es-ES"/>
-        </w:rPr>
-        <w:t xml:space="preserve"> del servidor y darla una breve descripción y le damos revisar </w:t>
-      </w:r>
-    </w:p>
-    <w:p>
-      <w:pPr>
-        <w:pStyle w:val="Prrafodelista"/>
-        <w:rPr>
-          <w:lang w:val="es-ES"/>
-        </w:rPr>
-      </w:pPr>
-      <w:r>
-        <w:rPr>
+        <w:t xml:space="preserve">Es esta paso crearemos el segurity group del servidor y darla una breve descripción y le damos revisar </w:t>
+      </w:r>
+    </w:p>
+    <w:p>
+      <w:pPr>
+        <w:pStyle w:val="Prrafodelista"/>
+        <w:rPr>
+          <w:lang w:val="es-ES"/>
+        </w:rPr>
+      </w:pPr>
+      <w:r>
+        <w:rPr>
+          <w:noProof/>
           <w:lang w:val="es-ES"/>
         </w:rPr>
         <w:drawing>
@@ -655,6 +621,7 @@
       </w:pPr>
       <w:r>
         <w:rPr>
+          <w:noProof/>
           <w:lang w:val="es-ES"/>
         </w:rPr>
         <w:drawing>
@@ -727,6 +694,7 @@
       </w:r>
       <w:r>
         <w:rPr>
+          <w:noProof/>
           <w:lang w:val="es-ES"/>
         </w:rPr>
         <w:drawing>
@@ -854,32 +822,19 @@
           <w:lang w:val="es-ES"/>
         </w:rPr>
         <w:lastRenderedPageBreak/>
-        <w:t xml:space="preserve">Al darle seleccionas la instancia estará cargada y llegar a la parte de debajo de la </w:t>
-      </w:r>
-      <w:proofErr w:type="spellStart"/>
-      <w:r>
-        <w:rPr>
-          <w:lang w:val="es-ES"/>
-        </w:rPr>
-        <w:t>pagina</w:t>
-      </w:r>
-      <w:proofErr w:type="spellEnd"/>
-      <w:r>
-        <w:rPr>
-          <w:lang w:val="es-ES"/>
-        </w:rPr>
-        <w:t xml:space="preserve"> en el botón de ver instancia</w:t>
-      </w:r>
-    </w:p>
-    <w:p>
-      <w:pPr>
-        <w:pStyle w:val="Prrafodelista"/>
-        <w:rPr>
-          <w:lang w:val="es-ES"/>
-        </w:rPr>
-      </w:pPr>
-      <w:r>
-        <w:rPr>
+        <w:t>Al darle seleccionas la instancia estará cargada y llegar a la parte de debajo de la pagina en el botón de ver instancia</w:t>
+      </w:r>
+    </w:p>
+    <w:p>
+      <w:pPr>
+        <w:pStyle w:val="Prrafodelista"/>
+        <w:rPr>
+          <w:lang w:val="es-ES"/>
+        </w:rPr>
+      </w:pPr>
+      <w:r>
+        <w:rPr>
+          <w:noProof/>
           <w:lang w:val="es-ES"/>
         </w:rPr>
         <w:drawing>
@@ -954,6 +909,7 @@
       </w:pPr>
       <w:r>
         <w:rPr>
+          <w:noProof/>
           <w:lang w:val="es-ES"/>
         </w:rPr>
         <w:drawing>
@@ -1081,30 +1037,8 @@
           <w:lang w:val="es-ES"/>
         </w:rPr>
         <w:lastRenderedPageBreak/>
-        <w:t xml:space="preserve">En esta parte ya estamos en la parte del </w:t>
-      </w:r>
-      <w:proofErr w:type="spellStart"/>
-      <w:r>
-        <w:rPr>
-          <w:lang w:val="es-ES"/>
-        </w:rPr>
-        <w:t>segurity</w:t>
-      </w:r>
-      <w:proofErr w:type="spellEnd"/>
-      <w:r>
-        <w:rPr>
-          <w:lang w:val="es-ES"/>
-        </w:rPr>
-        <w:t xml:space="preserve"> </w:t>
-      </w:r>
-      <w:proofErr w:type="spellStart"/>
-      <w:r>
-        <w:rPr>
-          <w:lang w:val="es-ES"/>
-        </w:rPr>
-        <w:t>groups</w:t>
-      </w:r>
-      <w:proofErr w:type="spellEnd"/>
+        <w:t>En esta parte ya estamos en la parte del segurity groups</w:t>
+      </w:r>
       <w:r>
         <w:rPr>
           <w:lang w:val="es-ES"/>
@@ -1121,6 +1055,7 @@
       </w:pPr>
       <w:r>
         <w:rPr>
+          <w:noProof/>
           <w:lang w:val="es-ES"/>
         </w:rPr>
         <w:drawing>
@@ -1175,40 +1110,27 @@
         <w:rPr>
           <w:lang w:val="es-ES"/>
         </w:rPr>
-        <w:t xml:space="preserve">En este momento vemos que el servidor </w:t>
-      </w:r>
-      <w:proofErr w:type="gramStart"/>
-      <w:r>
-        <w:rPr>
-          <w:lang w:val="es-ES"/>
-        </w:rPr>
-        <w:t>esta aviento</w:t>
-      </w:r>
-      <w:proofErr w:type="gramEnd"/>
-      <w:r>
-        <w:rPr>
-          <w:lang w:val="es-ES"/>
-        </w:rPr>
-        <w:t xml:space="preserve"> al mundo nos vamos a conectar</w:t>
-      </w:r>
-    </w:p>
-    <w:p>
-      <w:pPr>
-        <w:pStyle w:val="Prrafodelista"/>
-        <w:rPr>
-          <w:lang w:val="es-ES"/>
-        </w:rPr>
-      </w:pPr>
-    </w:p>
-    <w:p>
-      <w:pPr>
-        <w:pStyle w:val="Prrafodelista"/>
-        <w:rPr>
-          <w:lang w:val="es-ES"/>
-        </w:rPr>
-      </w:pPr>
-      <w:r>
-        <w:rPr>
+        <w:t>En este momento vemos que el servidor esta aviento al mundo nos vamos a conectar</w:t>
+      </w:r>
+    </w:p>
+    <w:p>
+      <w:pPr>
+        <w:pStyle w:val="Prrafodelista"/>
+        <w:rPr>
+          <w:lang w:val="es-ES"/>
+        </w:rPr>
+      </w:pPr>
+    </w:p>
+    <w:p>
+      <w:pPr>
+        <w:pStyle w:val="Prrafodelista"/>
+        <w:rPr>
+          <w:lang w:val="es-ES"/>
+        </w:rPr>
+      </w:pPr>
+      <w:r>
+        <w:rPr>
+          <w:noProof/>
           <w:lang w:val="es-ES"/>
         </w:rPr>
         <w:drawing>
@@ -1358,32 +1280,19 @@
         <w:rPr>
           <w:lang w:val="es-ES"/>
         </w:rPr>
-        <w:t xml:space="preserve">En este momento nos conectaremos al servidor yendo a </w:t>
-      </w:r>
-      <w:proofErr w:type="gramStart"/>
-      <w:r>
-        <w:rPr>
-          <w:lang w:val="es-ES"/>
-        </w:rPr>
-        <w:t>las instancia</w:t>
-      </w:r>
-      <w:proofErr w:type="gramEnd"/>
-      <w:r>
-        <w:rPr>
-          <w:lang w:val="es-ES"/>
-        </w:rPr>
-        <w:t xml:space="preserve"> y dándole clip derecho y en la parte de conectar y va a aparecer esta pantalla </w:t>
-      </w:r>
-    </w:p>
-    <w:p>
-      <w:pPr>
-        <w:pStyle w:val="Prrafodelista"/>
-        <w:rPr>
-          <w:lang w:val="es-ES"/>
-        </w:rPr>
-      </w:pPr>
-      <w:r>
-        <w:rPr>
+        <w:t xml:space="preserve">En este momento nos conectaremos al servidor yendo a las instancia y dándole clip derecho y en la parte de conectar y va a aparecer esta pantalla </w:t>
+      </w:r>
+    </w:p>
+    <w:p>
+      <w:pPr>
+        <w:pStyle w:val="Prrafodelista"/>
+        <w:rPr>
+          <w:lang w:val="es-ES"/>
+        </w:rPr>
+      </w:pPr>
+      <w:r>
+        <w:rPr>
+          <w:noProof/>
           <w:lang w:val="es-ES"/>
         </w:rPr>
         <w:drawing>
@@ -1458,6 +1367,7 @@
       </w:pPr>
       <w:r>
         <w:rPr>
+          <w:noProof/>
           <w:lang w:val="es-ES"/>
         </w:rPr>
         <w:drawing>
@@ -1544,6 +1454,7 @@
       </w:pPr>
       <w:r>
         <w:rPr>
+          <w:noProof/>
           <w:lang w:val="es-ES"/>
         </w:rPr>
         <w:drawing>
@@ -1723,6 +1634,7 @@
       </w:pPr>
       <w:r>
         <w:rPr>
+          <w:noProof/>
           <w:lang w:val="es-ES"/>
         </w:rPr>
         <w:drawing>
@@ -1791,46 +1703,11 @@
         <w:rPr>
           <w:lang w:val="es-ES"/>
         </w:rPr>
-        <w:t xml:space="preserve">en la parte de </w:t>
-      </w:r>
-      <w:proofErr w:type="spellStart"/>
-      <w:r>
-        <w:rPr>
-          <w:lang w:val="es-ES"/>
-        </w:rPr>
-        <w:t>segurity</w:t>
-      </w:r>
-      <w:proofErr w:type="spellEnd"/>
-      <w:r>
-        <w:rPr>
-          <w:lang w:val="es-ES"/>
-        </w:rPr>
-        <w:t xml:space="preserve"> </w:t>
-      </w:r>
-      <w:proofErr w:type="spellStart"/>
-      <w:r>
-        <w:rPr>
-          <w:lang w:val="es-ES"/>
-        </w:rPr>
-        <w:t>group</w:t>
-      </w:r>
-      <w:proofErr w:type="spellEnd"/>
-      <w:r>
-        <w:rPr>
-          <w:lang w:val="es-ES"/>
-        </w:rPr>
-        <w:t xml:space="preserve"> y le vamos a dar en la parte de personalizar y le damos en mi </w:t>
-      </w:r>
-      <w:proofErr w:type="spellStart"/>
-      <w:r>
-        <w:rPr>
-          <w:lang w:val="es-ES"/>
-        </w:rPr>
-        <w:t>ip</w:t>
-      </w:r>
-      <w:proofErr w:type="spellEnd"/>
-      <w:r>
-        <w:rPr>
+        <w:t>en la parte de segurity group y le vamos a dar en la parte de personalizar y le damos en mi ip</w:t>
+      </w:r>
+      <w:r>
+        <w:rPr>
+          <w:noProof/>
           <w:lang w:val="es-ES"/>
         </w:rPr>
         <w:drawing>
@@ -1886,24 +1763,11 @@
           <w:lang w:val="es-ES"/>
         </w:rPr>
         <w:lastRenderedPageBreak/>
-        <w:t xml:space="preserve">En este momento ya </w:t>
-      </w:r>
-      <w:proofErr w:type="spellStart"/>
-      <w:r>
-        <w:rPr>
-          <w:lang w:val="es-ES"/>
-        </w:rPr>
-        <w:t>seguardo</w:t>
-      </w:r>
-      <w:proofErr w:type="spellEnd"/>
-      <w:r>
-        <w:rPr>
-          <w:lang w:val="es-ES"/>
-        </w:rPr>
-        <w:t xml:space="preserve"> la regla </w:t>
-      </w:r>
-      <w:r>
-        <w:rPr>
+        <w:t xml:space="preserve">En este momento ya seguardo la regla </w:t>
+      </w:r>
+      <w:r>
+        <w:rPr>
+          <w:noProof/>
           <w:lang w:val="es-ES"/>
         </w:rPr>
         <w:drawing>
@@ -1958,24 +1822,352 @@
         <w:rPr>
           <w:lang w:val="es-ES"/>
         </w:rPr>
-        <w:t xml:space="preserve">Le damos </w:t>
-      </w:r>
-      <w:proofErr w:type="spellStart"/>
-      <w:r>
-        <w:rPr>
-          <w:lang w:val="es-ES"/>
-        </w:rPr>
-        <w:t>nuevamen</w:t>
-      </w:r>
-      <w:proofErr w:type="spellEnd"/>
-    </w:p>
-    <w:p>
-      <w:pPr>
-        <w:pStyle w:val="Prrafodelista"/>
-        <w:rPr>
-          <w:lang w:val="es-ES"/>
-        </w:rPr>
-      </w:pPr>
+        <w:t>Le damos nuevamen</w:t>
+      </w:r>
+      <w:r>
+        <w:rPr>
+          <w:lang w:val="es-ES"/>
+        </w:rPr>
+        <w:t>te a editar regla de entrada para añadir una nueva regla</w:t>
+      </w:r>
+    </w:p>
+    <w:p>
+      <w:pPr>
+        <w:pStyle w:val="Prrafodelista"/>
+        <w:rPr>
+          <w:lang w:val="es-ES"/>
+        </w:rPr>
+      </w:pPr>
+    </w:p>
+    <w:p>
+      <w:pPr>
+        <w:pStyle w:val="Prrafodelista"/>
+        <w:rPr>
+          <w:lang w:val="es-ES"/>
+        </w:rPr>
+      </w:pPr>
+      <w:r>
+        <w:rPr>
+          <w:lang w:val="es-ES"/>
+        </w:rPr>
+        <w:drawing>
+          <wp:inline distT="0" distB="0" distL="0" distR="0" wp14:anchorId="39AE84FA" wp14:editId="1BEA5EEC">
+            <wp:extent cx="5612130" cy="2896235"/>
+            <wp:effectExtent l="0" t="0" r="7620" b="0"/>
+            <wp:docPr id="8" name="Imagen 8" descr="Una captura de pantalla de una computadora&#10;&#10;Descripción generada automáticamente"/>
+            <wp:cNvGraphicFramePr>
+              <a:graphicFrameLocks xmlns:a="http://schemas.openxmlformats.org/drawingml/2006/main" noChangeAspect="1"/>
+            </wp:cNvGraphicFramePr>
+            <a:graphic xmlns:a="http://schemas.openxmlformats.org/drawingml/2006/main">
+              <a:graphicData uri="http://schemas.openxmlformats.org/drawingml/2006/picture">
+                <pic:pic xmlns:pic="http://schemas.openxmlformats.org/drawingml/2006/picture">
+                  <pic:nvPicPr>
+                    <pic:cNvPr id="8" name="Imagen 8" descr="Una captura de pantalla de una computadora&#10;&#10;Descripción generada automáticamente"/>
+                    <pic:cNvPicPr/>
+                  </pic:nvPicPr>
+                  <pic:blipFill>
+                    <a:blip r:embed="rId23"/>
+                    <a:stretch>
+                      <a:fillRect/>
+                    </a:stretch>
+                  </pic:blipFill>
+                  <pic:spPr>
+                    <a:xfrm>
+                      <a:off x="0" y="0"/>
+                      <a:ext cx="5612130" cy="2896235"/>
+                    </a:xfrm>
+                    <a:prstGeom prst="rect">
+                      <a:avLst/>
+                    </a:prstGeom>
+                  </pic:spPr>
+                </pic:pic>
+              </a:graphicData>
+            </a:graphic>
+          </wp:inline>
+        </w:drawing>
+      </w:r>
+    </w:p>
+    <w:p>
+      <w:pPr>
+        <w:pStyle w:val="Prrafodelista"/>
+        <w:rPr>
+          <w:lang w:val="es-ES"/>
+        </w:rPr>
+      </w:pPr>
+    </w:p>
+    <w:p>
+      <w:pPr>
+        <w:pStyle w:val="Prrafodelista"/>
+        <w:rPr>
+          <w:lang w:val="es-ES"/>
+        </w:rPr>
+      </w:pPr>
+    </w:p>
+    <w:p>
+      <w:pPr>
+        <w:pStyle w:val="Prrafodelista"/>
+        <w:rPr>
+          <w:lang w:val="es-ES"/>
+        </w:rPr>
+      </w:pPr>
+    </w:p>
+    <w:p>
+      <w:pPr>
+        <w:pStyle w:val="Prrafodelista"/>
+        <w:rPr>
+          <w:lang w:val="es-ES"/>
+        </w:rPr>
+      </w:pPr>
+    </w:p>
+    <w:p>
+      <w:pPr>
+        <w:pStyle w:val="Prrafodelista"/>
+        <w:rPr>
+          <w:lang w:val="es-ES"/>
+        </w:rPr>
+      </w:pPr>
+    </w:p>
+    <w:p>
+      <w:pPr>
+        <w:pStyle w:val="Prrafodelista"/>
+        <w:rPr>
+          <w:lang w:val="es-ES"/>
+        </w:rPr>
+      </w:pPr>
+    </w:p>
+    <w:p>
+      <w:pPr>
+        <w:pStyle w:val="Prrafodelista"/>
+        <w:rPr>
+          <w:lang w:val="es-ES"/>
+        </w:rPr>
+      </w:pPr>
+    </w:p>
+    <w:p>
+      <w:pPr>
+        <w:pStyle w:val="Prrafodelista"/>
+        <w:rPr>
+          <w:lang w:val="es-ES"/>
+        </w:rPr>
+      </w:pPr>
+    </w:p>
+    <w:p>
+      <w:pPr>
+        <w:pStyle w:val="Prrafodelista"/>
+        <w:rPr>
+          <w:lang w:val="es-ES"/>
+        </w:rPr>
+      </w:pPr>
+    </w:p>
+    <w:p>
+      <w:pPr>
+        <w:pStyle w:val="Prrafodelista"/>
+        <w:numPr>
+          <w:ilvl w:val="0"/>
+          <w:numId w:val="1"/>
+        </w:numPr>
+        <w:rPr>
+          <w:lang w:val="es-ES"/>
+        </w:rPr>
+      </w:pPr>
+      <w:r>
+        <w:rPr>
+          <w:lang w:val="es-ES"/>
+        </w:rPr>
+        <w:lastRenderedPageBreak/>
+        <w:t xml:space="preserve">Al realizar este nos vamos al la consola para montar </w:t>
+      </w:r>
+      <w:r>
+        <w:rPr>
+          <w:lang w:val="es-ES"/>
+        </w:rPr>
+        <w:t xml:space="preserve">un servicio en el servidor prirmero le damos en sudo apt update para que se actualize </w:t>
+      </w:r>
+    </w:p>
+    <w:p>
+      <w:pPr>
+        <w:pStyle w:val="Prrafodelista"/>
+        <w:rPr>
+          <w:lang w:val="es-ES"/>
+        </w:rPr>
+      </w:pPr>
+      <w:r>
+        <w:rPr>
+          <w:lang w:val="es-ES"/>
+        </w:rPr>
+        <w:drawing>
+          <wp:inline distT="0" distB="0" distL="0" distR="0" wp14:anchorId="25B6A745" wp14:editId="7567A97D">
+            <wp:extent cx="5612130" cy="3155315"/>
+            <wp:effectExtent l="0" t="0" r="7620" b="6985"/>
+            <wp:docPr id="15" name="Imagen 15" descr="Pantalla de computadora con fondo negro&#10;&#10;Descripción generada automáticamente con confianza media"/>
+            <wp:cNvGraphicFramePr>
+              <a:graphicFrameLocks xmlns:a="http://schemas.openxmlformats.org/drawingml/2006/main" noChangeAspect="1"/>
+            </wp:cNvGraphicFramePr>
+            <a:graphic xmlns:a="http://schemas.openxmlformats.org/drawingml/2006/main">
+              <a:graphicData uri="http://schemas.openxmlformats.org/drawingml/2006/picture">
+                <pic:pic xmlns:pic="http://schemas.openxmlformats.org/drawingml/2006/picture">
+                  <pic:nvPicPr>
+                    <pic:cNvPr id="15" name="Imagen 15" descr="Pantalla de computadora con fondo negro&#10;&#10;Descripción generada automáticamente con confianza media"/>
+                    <pic:cNvPicPr/>
+                  </pic:nvPicPr>
+                  <pic:blipFill>
+                    <a:blip r:embed="rId24"/>
+                    <a:stretch>
+                      <a:fillRect/>
+                    </a:stretch>
+                  </pic:blipFill>
+                  <pic:spPr>
+                    <a:xfrm>
+                      <a:off x="0" y="0"/>
+                      <a:ext cx="5612130" cy="3155315"/>
+                    </a:xfrm>
+                    <a:prstGeom prst="rect">
+                      <a:avLst/>
+                    </a:prstGeom>
+                  </pic:spPr>
+                </pic:pic>
+              </a:graphicData>
+            </a:graphic>
+          </wp:inline>
+        </w:drawing>
+      </w:r>
+    </w:p>
+    <w:p>
+      <w:pPr>
+        <w:pStyle w:val="Prrafodelista"/>
+        <w:numPr>
+          <w:ilvl w:val="0"/>
+          <w:numId w:val="1"/>
+        </w:numPr>
+        <w:rPr>
+          <w:lang w:val="es-ES"/>
+        </w:rPr>
+      </w:pPr>
+      <w:r>
+        <w:rPr>
+          <w:lang w:val="es-ES"/>
+        </w:rPr>
+        <w:t xml:space="preserve">Ahora le damos sudo apt install apache2 </w:t>
+      </w:r>
+      <w:r>
+        <w:rPr>
+          <w:lang w:val="es-ES"/>
+        </w:rPr>
+        <w:t xml:space="preserve">Para descargar apache </w:t>
+      </w:r>
+    </w:p>
+    <w:p>
+      <w:pPr>
+        <w:pStyle w:val="Prrafodelista"/>
+        <w:rPr>
+          <w:lang w:val="es-ES"/>
+        </w:rPr>
+      </w:pPr>
+      <w:r>
+        <w:rPr>
+          <w:lang w:val="es-ES"/>
+        </w:rPr>
+        <w:drawing>
+          <wp:inline distT="0" distB="0" distL="0" distR="0" wp14:anchorId="48B7878C" wp14:editId="33CBEC67">
+            <wp:extent cx="5612130" cy="986155"/>
+            <wp:effectExtent l="0" t="0" r="7620" b="4445"/>
+            <wp:docPr id="21" name="Imagen 21" descr="Pantalla de computadora con fondo negro&#10;&#10;Descripción generada automáticamente con confianza media"/>
+            <wp:cNvGraphicFramePr>
+              <a:graphicFrameLocks xmlns:a="http://schemas.openxmlformats.org/drawingml/2006/main" noChangeAspect="1"/>
+            </wp:cNvGraphicFramePr>
+            <a:graphic xmlns:a="http://schemas.openxmlformats.org/drawingml/2006/main">
+              <a:graphicData uri="http://schemas.openxmlformats.org/drawingml/2006/picture">
+                <pic:pic xmlns:pic="http://schemas.openxmlformats.org/drawingml/2006/picture">
+                  <pic:nvPicPr>
+                    <pic:cNvPr id="21" name="Imagen 21" descr="Pantalla de computadora con fondo negro&#10;&#10;Descripción generada automáticamente con confianza media"/>
+                    <pic:cNvPicPr/>
+                  </pic:nvPicPr>
+                  <pic:blipFill>
+                    <a:blip r:embed="rId25"/>
+                    <a:stretch>
+                      <a:fillRect/>
+                    </a:stretch>
+                  </pic:blipFill>
+                  <pic:spPr>
+                    <a:xfrm>
+                      <a:off x="0" y="0"/>
+                      <a:ext cx="5612130" cy="986155"/>
+                    </a:xfrm>
+                    <a:prstGeom prst="rect">
+                      <a:avLst/>
+                    </a:prstGeom>
+                  </pic:spPr>
+                </pic:pic>
+              </a:graphicData>
+            </a:graphic>
+          </wp:inline>
+        </w:drawing>
+      </w:r>
+    </w:p>
+    <w:p>
+      <w:pPr>
+        <w:pStyle w:val="Prrafodelista"/>
+        <w:numPr>
+          <w:ilvl w:val="0"/>
+          <w:numId w:val="1"/>
+        </w:numPr>
+        <w:rPr>
+          <w:lang w:val="es-ES"/>
+        </w:rPr>
+      </w:pPr>
+      <w:r>
+        <w:rPr>
+          <w:lang w:val="es-ES"/>
+        </w:rPr>
+        <w:lastRenderedPageBreak/>
+        <w:t xml:space="preserve">Al finalizar entramos al navegador y ponemos </w:t>
+      </w:r>
+      <w:r>
+        <w:rPr>
+          <w:lang w:val="es-ES"/>
+        </w:rPr>
+        <w:t>la ip para que nos mande el la pantalla principal de apache2</w:t>
+      </w:r>
+      <w:r>
+        <w:rPr>
+          <w:lang w:val="es-ES"/>
+        </w:rPr>
+        <w:drawing>
+          <wp:inline distT="0" distB="0" distL="0" distR="0" wp14:anchorId="6A0F7867" wp14:editId="7441A46E">
+            <wp:extent cx="5612130" cy="3155315"/>
+            <wp:effectExtent l="0" t="0" r="7620" b="6985"/>
+            <wp:docPr id="22" name="Imagen 22" descr="Texto&#10;&#10;Descripción generada automáticamente"/>
+            <wp:cNvGraphicFramePr>
+              <a:graphicFrameLocks xmlns:a="http://schemas.openxmlformats.org/drawingml/2006/main" noChangeAspect="1"/>
+            </wp:cNvGraphicFramePr>
+            <a:graphic xmlns:a="http://schemas.openxmlformats.org/drawingml/2006/main">
+              <a:graphicData uri="http://schemas.openxmlformats.org/drawingml/2006/picture">
+                <pic:pic xmlns:pic="http://schemas.openxmlformats.org/drawingml/2006/picture">
+                  <pic:nvPicPr>
+                    <pic:cNvPr id="22" name="Imagen 22" descr="Texto&#10;&#10;Descripción generada automáticamente"/>
+                    <pic:cNvPicPr/>
+                  </pic:nvPicPr>
+                  <pic:blipFill>
+                    <a:blip r:embed="rId26"/>
+                    <a:stretch>
+                      <a:fillRect/>
+                    </a:stretch>
+                  </pic:blipFill>
+                  <pic:spPr>
+                    <a:xfrm>
+                      <a:off x="0" y="0"/>
+                      <a:ext cx="5612130" cy="3155315"/>
+                    </a:xfrm>
+                    <a:prstGeom prst="rect">
+                      <a:avLst/>
+                    </a:prstGeom>
+                  </pic:spPr>
+                </pic:pic>
+              </a:graphicData>
+            </a:graphic>
+          </wp:inline>
+        </w:drawing>
+      </w:r>
     </w:p>
     <w:sectPr>
       <w:pgSz w:w="12240" w:h="15840"/>
@@ -1992,7 +2184,7 @@
   <w:abstractNum w:abstractNumId="0" w15:restartNumberingAfterBreak="0">
     <w:nsid w:val="39122655"/>
     <w:multiLevelType w:val="hybridMultilevel"/>
-    <w:tmpl w:val="327ACC06"/>
+    <w:tmpl w:val="EF841B14"/>
     <w:lvl w:ilvl="0" w:tplc="240A0001">
       <w:start w:val="1"/>
       <w:numFmt w:val="bullet"/>

</xml_diff>

<commit_message>
agregar parte de ip elastica
</commit_message>
<xml_diff>
--- a/manual .docx
+++ b/manual .docx
@@ -455,7 +455,49 @@
         <w:rPr>
           <w:lang w:val="es-ES"/>
         </w:rPr>
-        <w:t xml:space="preserve">Es esta paso crearemos el segurity group del servidor y darla una breve descripción y le damos revisar </w:t>
+        <w:t xml:space="preserve">Es </w:t>
+      </w:r>
+      <w:proofErr w:type="gramStart"/>
+      <w:r>
+        <w:rPr>
+          <w:lang w:val="es-ES"/>
+        </w:rPr>
+        <w:t>esta paso</w:t>
+      </w:r>
+      <w:proofErr w:type="gramEnd"/>
+      <w:r>
+        <w:rPr>
+          <w:lang w:val="es-ES"/>
+        </w:rPr>
+        <w:t xml:space="preserve"> crearemos el </w:t>
+      </w:r>
+      <w:proofErr w:type="spellStart"/>
+      <w:r>
+        <w:rPr>
+          <w:lang w:val="es-ES"/>
+        </w:rPr>
+        <w:t>segurity</w:t>
+      </w:r>
+      <w:proofErr w:type="spellEnd"/>
+      <w:r>
+        <w:rPr>
+          <w:lang w:val="es-ES"/>
+        </w:rPr>
+        <w:t xml:space="preserve"> </w:t>
+      </w:r>
+      <w:proofErr w:type="spellStart"/>
+      <w:r>
+        <w:rPr>
+          <w:lang w:val="es-ES"/>
+        </w:rPr>
+        <w:t>group</w:t>
+      </w:r>
+      <w:proofErr w:type="spellEnd"/>
+      <w:r>
+        <w:rPr>
+          <w:lang w:val="es-ES"/>
+        </w:rPr>
+        <w:t xml:space="preserve"> del servidor y darla una breve descripción y le damos revisar </w:t>
       </w:r>
     </w:p>
     <w:p>
@@ -822,7 +864,21 @@
           <w:lang w:val="es-ES"/>
         </w:rPr>
         <w:lastRenderedPageBreak/>
-        <w:t>Al darle seleccionas la instancia estará cargada y llegar a la parte de debajo de la pagina en el botón de ver instancia</w:t>
+        <w:t xml:space="preserve">Al darle seleccionas la instancia estará cargada y llegar a la parte de debajo de la </w:t>
+      </w:r>
+      <w:proofErr w:type="spellStart"/>
+      <w:r>
+        <w:rPr>
+          <w:lang w:val="es-ES"/>
+        </w:rPr>
+        <w:t>pagina</w:t>
+      </w:r>
+      <w:proofErr w:type="spellEnd"/>
+      <w:r>
+        <w:rPr>
+          <w:lang w:val="es-ES"/>
+        </w:rPr>
+        <w:t xml:space="preserve"> en el botón de ver instancia</w:t>
       </w:r>
     </w:p>
     <w:p>
@@ -897,7 +953,21 @@
         <w:rPr>
           <w:lang w:val="es-ES"/>
         </w:rPr>
-        <w:t xml:space="preserve">Aquí ya vemos que nuestra instancia se esta ejecutando </w:t>
+        <w:t xml:space="preserve">Aquí ya vemos que nuestra instancia se </w:t>
+      </w:r>
+      <w:proofErr w:type="spellStart"/>
+      <w:r>
+        <w:rPr>
+          <w:lang w:val="es-ES"/>
+        </w:rPr>
+        <w:t>esta</w:t>
+      </w:r>
+      <w:proofErr w:type="spellEnd"/>
+      <w:r>
+        <w:rPr>
+          <w:lang w:val="es-ES"/>
+        </w:rPr>
+        <w:t xml:space="preserve"> ejecutando </w:t>
       </w:r>
     </w:p>
     <w:p>
@@ -1037,13 +1107,49 @@
           <w:lang w:val="es-ES"/>
         </w:rPr>
         <w:lastRenderedPageBreak/>
-        <w:t>En esta parte ya estamos en la parte del segurity groups</w:t>
-      </w:r>
-      <w:r>
-        <w:rPr>
-          <w:lang w:val="es-ES"/>
-        </w:rPr>
-        <w:t xml:space="preserve"> y al momento de estar hay nos vamos a editar reglas de entrada </w:t>
+        <w:t xml:space="preserve">En esta parte ya estamos en la parte del </w:t>
+      </w:r>
+      <w:proofErr w:type="spellStart"/>
+      <w:r>
+        <w:rPr>
+          <w:lang w:val="es-ES"/>
+        </w:rPr>
+        <w:t>segurity</w:t>
+      </w:r>
+      <w:proofErr w:type="spellEnd"/>
+      <w:r>
+        <w:rPr>
+          <w:lang w:val="es-ES"/>
+        </w:rPr>
+        <w:t xml:space="preserve"> </w:t>
+      </w:r>
+      <w:proofErr w:type="spellStart"/>
+      <w:r>
+        <w:rPr>
+          <w:lang w:val="es-ES"/>
+        </w:rPr>
+        <w:t>groups</w:t>
+      </w:r>
+      <w:proofErr w:type="spellEnd"/>
+      <w:r>
+        <w:rPr>
+          <w:lang w:val="es-ES"/>
+        </w:rPr>
+        <w:t xml:space="preserve"> y al momento de estar </w:t>
+      </w:r>
+      <w:proofErr w:type="spellStart"/>
+      <w:r>
+        <w:rPr>
+          <w:lang w:val="es-ES"/>
+        </w:rPr>
+        <w:t>hay</w:t>
+      </w:r>
+      <w:proofErr w:type="spellEnd"/>
+      <w:r>
+        <w:rPr>
+          <w:lang w:val="es-ES"/>
+        </w:rPr>
+        <w:t xml:space="preserve"> nos vamos a editar reglas de entrada </w:t>
       </w:r>
     </w:p>
     <w:p>
@@ -1110,7 +1216,21 @@
         <w:rPr>
           <w:lang w:val="es-ES"/>
         </w:rPr>
-        <w:t>En este momento vemos que el servidor esta aviento al mundo nos vamos a conectar</w:t>
+        <w:t xml:space="preserve">En este momento vemos que el servidor </w:t>
+      </w:r>
+      <w:proofErr w:type="gramStart"/>
+      <w:r>
+        <w:rPr>
+          <w:lang w:val="es-ES"/>
+        </w:rPr>
+        <w:t>esta aviento</w:t>
+      </w:r>
+      <w:proofErr w:type="gramEnd"/>
+      <w:r>
+        <w:rPr>
+          <w:lang w:val="es-ES"/>
+        </w:rPr>
+        <w:t xml:space="preserve"> al mundo nos vamos a conectar</w:t>
       </w:r>
     </w:p>
     <w:p>
@@ -1280,7 +1400,21 @@
         <w:rPr>
           <w:lang w:val="es-ES"/>
         </w:rPr>
-        <w:t xml:space="preserve">En este momento nos conectaremos al servidor yendo a las instancia y dándole clip derecho y en la parte de conectar y va a aparecer esta pantalla </w:t>
+        <w:t xml:space="preserve">En este momento nos conectaremos al servidor yendo a </w:t>
+      </w:r>
+      <w:proofErr w:type="gramStart"/>
+      <w:r>
+        <w:rPr>
+          <w:lang w:val="es-ES"/>
+        </w:rPr>
+        <w:t>las instancia</w:t>
+      </w:r>
+      <w:proofErr w:type="gramEnd"/>
+      <w:r>
+        <w:rPr>
+          <w:lang w:val="es-ES"/>
+        </w:rPr>
+        <w:t xml:space="preserve"> y dándole clip derecho y en la parte de conectar y va a aparecer esta pantalla </w:t>
       </w:r>
     </w:p>
     <w:p>
@@ -1703,8 +1837,44 @@
         <w:rPr>
           <w:lang w:val="es-ES"/>
         </w:rPr>
-        <w:t>en la parte de segurity group y le vamos a dar en la parte de personalizar y le damos en mi ip</w:t>
-      </w:r>
+        <w:t xml:space="preserve">en la parte de </w:t>
+      </w:r>
+      <w:proofErr w:type="spellStart"/>
+      <w:r>
+        <w:rPr>
+          <w:lang w:val="es-ES"/>
+        </w:rPr>
+        <w:t>segurity</w:t>
+      </w:r>
+      <w:proofErr w:type="spellEnd"/>
+      <w:r>
+        <w:rPr>
+          <w:lang w:val="es-ES"/>
+        </w:rPr>
+        <w:t xml:space="preserve"> </w:t>
+      </w:r>
+      <w:proofErr w:type="spellStart"/>
+      <w:r>
+        <w:rPr>
+          <w:lang w:val="es-ES"/>
+        </w:rPr>
+        <w:t>group</w:t>
+      </w:r>
+      <w:proofErr w:type="spellEnd"/>
+      <w:r>
+        <w:rPr>
+          <w:lang w:val="es-ES"/>
+        </w:rPr>
+        <w:t xml:space="preserve"> y le vamos a dar en la parte de personalizar y le damos en mi </w:t>
+      </w:r>
+      <w:proofErr w:type="spellStart"/>
+      <w:r>
+        <w:rPr>
+          <w:lang w:val="es-ES"/>
+        </w:rPr>
+        <w:t>ip</w:t>
+      </w:r>
+      <w:proofErr w:type="spellEnd"/>
       <w:r>
         <w:rPr>
           <w:noProof/>
@@ -1763,7 +1933,21 @@
           <w:lang w:val="es-ES"/>
         </w:rPr>
         <w:lastRenderedPageBreak/>
-        <w:t xml:space="preserve">En este momento ya seguardo la regla </w:t>
+        <w:t xml:space="preserve">En este momento ya </w:t>
+      </w:r>
+      <w:proofErr w:type="spellStart"/>
+      <w:r>
+        <w:rPr>
+          <w:lang w:val="es-ES"/>
+        </w:rPr>
+        <w:t>seguardo</w:t>
+      </w:r>
+      <w:proofErr w:type="spellEnd"/>
+      <w:r>
+        <w:rPr>
+          <w:lang w:val="es-ES"/>
+        </w:rPr>
+        <w:t xml:space="preserve"> la regla </w:t>
       </w:r>
       <w:r>
         <w:rPr>
@@ -1848,6 +2032,7 @@
       </w:pPr>
       <w:r>
         <w:rPr>
+          <w:noProof/>
           <w:lang w:val="es-ES"/>
         </w:rPr>
         <w:drawing>
@@ -1975,24 +2160,103 @@
           <w:lang w:val="es-ES"/>
         </w:rPr>
         <w:lastRenderedPageBreak/>
-        <w:t xml:space="preserve">Al realizar este nos vamos al la consola para montar </w:t>
-      </w:r>
-      <w:r>
-        <w:rPr>
-          <w:lang w:val="es-ES"/>
-        </w:rPr>
-        <w:t xml:space="preserve">un servicio en el servidor prirmero le damos en sudo apt update para que se actualize </w:t>
-      </w:r>
-    </w:p>
-    <w:p>
-      <w:pPr>
-        <w:pStyle w:val="Prrafodelista"/>
-        <w:rPr>
-          <w:lang w:val="es-ES"/>
-        </w:rPr>
-      </w:pPr>
-      <w:r>
-        <w:rPr>
+        <w:t xml:space="preserve">Al realizar este nos vamos </w:t>
+      </w:r>
+      <w:proofErr w:type="spellStart"/>
+      <w:proofErr w:type="gramStart"/>
+      <w:r>
+        <w:rPr>
+          <w:lang w:val="es-ES"/>
+        </w:rPr>
+        <w:t>al</w:t>
+      </w:r>
+      <w:proofErr w:type="spellEnd"/>
+      <w:r>
+        <w:rPr>
+          <w:lang w:val="es-ES"/>
+        </w:rPr>
+        <w:t xml:space="preserve"> la consola</w:t>
+      </w:r>
+      <w:proofErr w:type="gramEnd"/>
+      <w:r>
+        <w:rPr>
+          <w:lang w:val="es-ES"/>
+        </w:rPr>
+        <w:t xml:space="preserve"> para montar </w:t>
+      </w:r>
+      <w:r>
+        <w:rPr>
+          <w:lang w:val="es-ES"/>
+        </w:rPr>
+        <w:t xml:space="preserve">un servicio en el servidor </w:t>
+      </w:r>
+      <w:proofErr w:type="spellStart"/>
+      <w:r>
+        <w:rPr>
+          <w:lang w:val="es-ES"/>
+        </w:rPr>
+        <w:t>prirmero</w:t>
+      </w:r>
+      <w:proofErr w:type="spellEnd"/>
+      <w:r>
+        <w:rPr>
+          <w:lang w:val="es-ES"/>
+        </w:rPr>
+        <w:t xml:space="preserve"> le damos en sudo </w:t>
+      </w:r>
+      <w:proofErr w:type="spellStart"/>
+      <w:r>
+        <w:rPr>
+          <w:lang w:val="es-ES"/>
+        </w:rPr>
+        <w:t>apt</w:t>
+      </w:r>
+      <w:proofErr w:type="spellEnd"/>
+      <w:r>
+        <w:rPr>
+          <w:lang w:val="es-ES"/>
+        </w:rPr>
+        <w:t xml:space="preserve"> </w:t>
+      </w:r>
+      <w:proofErr w:type="spellStart"/>
+      <w:r>
+        <w:rPr>
+          <w:lang w:val="es-ES"/>
+        </w:rPr>
+        <w:t>update</w:t>
+      </w:r>
+      <w:proofErr w:type="spellEnd"/>
+      <w:r>
+        <w:rPr>
+          <w:lang w:val="es-ES"/>
+        </w:rPr>
+        <w:t xml:space="preserve"> para que se </w:t>
+      </w:r>
+      <w:proofErr w:type="spellStart"/>
+      <w:r>
+        <w:rPr>
+          <w:lang w:val="es-ES"/>
+        </w:rPr>
+        <w:t>actualize</w:t>
+      </w:r>
+      <w:proofErr w:type="spellEnd"/>
+      <w:r>
+        <w:rPr>
+          <w:lang w:val="es-ES"/>
+        </w:rPr>
+        <w:t xml:space="preserve"> </w:t>
+      </w:r>
+    </w:p>
+    <w:p>
+      <w:pPr>
+        <w:pStyle w:val="Prrafodelista"/>
+        <w:rPr>
+          <w:lang w:val="es-ES"/>
+        </w:rPr>
+      </w:pPr>
+      <w:r>
+        <w:rPr>
+          <w:noProof/>
           <w:lang w:val="es-ES"/>
         </w:rPr>
         <w:drawing>
@@ -2047,7 +2311,35 @@
         <w:rPr>
           <w:lang w:val="es-ES"/>
         </w:rPr>
-        <w:t xml:space="preserve">Ahora le damos sudo apt install apache2 </w:t>
+        <w:t xml:space="preserve">Ahora le damos sudo </w:t>
+      </w:r>
+      <w:proofErr w:type="spellStart"/>
+      <w:r>
+        <w:rPr>
+          <w:lang w:val="es-ES"/>
+        </w:rPr>
+        <w:t>apt</w:t>
+      </w:r>
+      <w:proofErr w:type="spellEnd"/>
+      <w:r>
+        <w:rPr>
+          <w:lang w:val="es-ES"/>
+        </w:rPr>
+        <w:t xml:space="preserve"> </w:t>
+      </w:r>
+      <w:proofErr w:type="spellStart"/>
+      <w:r>
+        <w:rPr>
+          <w:lang w:val="es-ES"/>
+        </w:rPr>
+        <w:t>install</w:t>
+      </w:r>
+      <w:proofErr w:type="spellEnd"/>
+      <w:r>
+        <w:rPr>
+          <w:lang w:val="es-ES"/>
+        </w:rPr>
+        <w:t xml:space="preserve"> apache2 </w:t>
       </w:r>
       <w:r>
         <w:rPr>
@@ -2065,6 +2357,7 @@
       </w:pPr>
       <w:r>
         <w:rPr>
+          <w:noProof/>
           <w:lang w:val="es-ES"/>
         </w:rPr>
         <w:drawing>
@@ -2126,10 +2419,47 @@
         <w:rPr>
           <w:lang w:val="es-ES"/>
         </w:rPr>
-        <w:t>la ip para que nos mande el la pantalla principal de apache2</w:t>
-      </w:r>
-      <w:r>
-        <w:rPr>
+        <w:t xml:space="preserve">la </w:t>
+      </w:r>
+      <w:proofErr w:type="spellStart"/>
+      <w:r>
+        <w:rPr>
+          <w:lang w:val="es-ES"/>
+        </w:rPr>
+        <w:t>ip</w:t>
+      </w:r>
+      <w:proofErr w:type="spellEnd"/>
+      <w:r>
+        <w:rPr>
+          <w:lang w:val="es-ES"/>
+        </w:rPr>
+        <w:t xml:space="preserve"> para que nos mande </w:t>
+      </w:r>
+      <w:proofErr w:type="spellStart"/>
+      <w:proofErr w:type="gramStart"/>
+      <w:r>
+        <w:rPr>
+          <w:lang w:val="es-ES"/>
+        </w:rPr>
+        <w:t>el la</w:t>
+      </w:r>
+      <w:proofErr w:type="spellEnd"/>
+      <w:r>
+        <w:rPr>
+          <w:lang w:val="es-ES"/>
+        </w:rPr>
+        <w:t xml:space="preserve"> pantalla principal</w:t>
+      </w:r>
+      <w:proofErr w:type="gramEnd"/>
+      <w:r>
+        <w:rPr>
+          <w:lang w:val="es-ES"/>
+        </w:rPr>
+        <w:t xml:space="preserve"> de apache2</w:t>
+      </w:r>
+      <w:r>
+        <w:rPr>
+          <w:noProof/>
           <w:lang w:val="es-ES"/>
         </w:rPr>
         <w:drawing>
@@ -2169,6 +2499,257 @@
         </w:drawing>
       </w:r>
     </w:p>
+    <w:p>
+      <w:pPr>
+        <w:pStyle w:val="Prrafodelista"/>
+        <w:numPr>
+          <w:ilvl w:val="0"/>
+          <w:numId w:val="1"/>
+        </w:numPr>
+        <w:rPr>
+          <w:lang w:val="es-ES"/>
+        </w:rPr>
+      </w:pPr>
+      <w:r>
+        <w:rPr>
+          <w:lang w:val="es-ES"/>
+        </w:rPr>
+        <w:t xml:space="preserve">En este momento nos vamos para la parte donde dice dirección de </w:t>
+      </w:r>
+      <w:proofErr w:type="spellStart"/>
+      <w:r>
+        <w:rPr>
+          <w:lang w:val="es-ES"/>
+        </w:rPr>
+        <w:t>ip</w:t>
+      </w:r>
+      <w:proofErr w:type="spellEnd"/>
+      <w:r>
+        <w:rPr>
+          <w:lang w:val="es-ES"/>
+        </w:rPr>
+        <w:t xml:space="preserve"> elástica y le damos donde dice asigna la dirección de </w:t>
+      </w:r>
+      <w:proofErr w:type="spellStart"/>
+      <w:r>
+        <w:rPr>
+          <w:lang w:val="es-ES"/>
+        </w:rPr>
+        <w:t>ip</w:t>
+      </w:r>
+      <w:proofErr w:type="spellEnd"/>
+      <w:r>
+        <w:rPr>
+          <w:lang w:val="es-ES"/>
+        </w:rPr>
+        <w:t xml:space="preserve"> </w:t>
+      </w:r>
+      <w:proofErr w:type="spellStart"/>
+      <w:r>
+        <w:rPr>
+          <w:lang w:val="es-ES"/>
+        </w:rPr>
+        <w:t>elastica</w:t>
+      </w:r>
+      <w:proofErr w:type="spellEnd"/>
+    </w:p>
+    <w:p>
+      <w:pPr>
+        <w:pStyle w:val="Prrafodelista"/>
+        <w:rPr>
+          <w:lang w:val="es-ES"/>
+        </w:rPr>
+      </w:pPr>
+      <w:r>
+        <w:rPr>
+          <w:lang w:val="es-ES"/>
+        </w:rPr>
+        <w:drawing>
+          <wp:inline distT="0" distB="0" distL="0" distR="0" wp14:anchorId="35549428" wp14:editId="633E6068">
+            <wp:extent cx="5612130" cy="2879725"/>
+            <wp:effectExtent l="0" t="0" r="7620" b="0"/>
+            <wp:docPr id="23" name="Imagen 23" descr="Una captura de pantalla de una computadora&#10;&#10;Descripción generada automáticamente"/>
+            <wp:cNvGraphicFramePr>
+              <a:graphicFrameLocks xmlns:a="http://schemas.openxmlformats.org/drawingml/2006/main" noChangeAspect="1"/>
+            </wp:cNvGraphicFramePr>
+            <a:graphic xmlns:a="http://schemas.openxmlformats.org/drawingml/2006/main">
+              <a:graphicData uri="http://schemas.openxmlformats.org/drawingml/2006/picture">
+                <pic:pic xmlns:pic="http://schemas.openxmlformats.org/drawingml/2006/picture">
+                  <pic:nvPicPr>
+                    <pic:cNvPr id="23" name="Imagen 23" descr="Una captura de pantalla de una computadora&#10;&#10;Descripción generada automáticamente"/>
+                    <pic:cNvPicPr/>
+                  </pic:nvPicPr>
+                  <pic:blipFill>
+                    <a:blip r:embed="rId27"/>
+                    <a:stretch>
+                      <a:fillRect/>
+                    </a:stretch>
+                  </pic:blipFill>
+                  <pic:spPr>
+                    <a:xfrm>
+                      <a:off x="0" y="0"/>
+                      <a:ext cx="5612130" cy="2879725"/>
+                    </a:xfrm>
+                    <a:prstGeom prst="rect">
+                      <a:avLst/>
+                    </a:prstGeom>
+                  </pic:spPr>
+                </pic:pic>
+              </a:graphicData>
+            </a:graphic>
+          </wp:inline>
+        </w:drawing>
+      </w:r>
+    </w:p>
+    <w:p>
+      <w:pPr>
+        <w:pStyle w:val="Prrafodelista"/>
+        <w:rPr>
+          <w:lang w:val="es-ES"/>
+        </w:rPr>
+      </w:pPr>
+    </w:p>
+    <w:p>
+      <w:pPr>
+        <w:pStyle w:val="Prrafodelista"/>
+        <w:rPr>
+          <w:lang w:val="es-ES"/>
+        </w:rPr>
+      </w:pPr>
+    </w:p>
+    <w:p>
+      <w:pPr>
+        <w:pStyle w:val="Prrafodelista"/>
+        <w:rPr>
+          <w:lang w:val="es-ES"/>
+        </w:rPr>
+      </w:pPr>
+    </w:p>
+    <w:p>
+      <w:pPr>
+        <w:pStyle w:val="Prrafodelista"/>
+        <w:rPr>
+          <w:lang w:val="es-ES"/>
+        </w:rPr>
+      </w:pPr>
+    </w:p>
+    <w:p>
+      <w:pPr>
+        <w:pStyle w:val="Prrafodelista"/>
+        <w:rPr>
+          <w:lang w:val="es-ES"/>
+        </w:rPr>
+      </w:pPr>
+    </w:p>
+    <w:p>
+      <w:pPr>
+        <w:pStyle w:val="Prrafodelista"/>
+        <w:rPr>
+          <w:lang w:val="es-ES"/>
+        </w:rPr>
+      </w:pPr>
+    </w:p>
+    <w:p>
+      <w:pPr>
+        <w:pStyle w:val="Prrafodelista"/>
+        <w:numPr>
+          <w:ilvl w:val="0"/>
+          <w:numId w:val="1"/>
+        </w:numPr>
+        <w:rPr>
+          <w:lang w:val="es-ES"/>
+        </w:rPr>
+      </w:pPr>
+      <w:r>
+        <w:rPr>
+          <w:lang w:val="es-ES"/>
+        </w:rPr>
+        <w:lastRenderedPageBreak/>
+        <w:t xml:space="preserve">Ya una </w:t>
+      </w:r>
+      <w:r>
+        <w:rPr>
+          <w:lang w:val="es-ES"/>
+        </w:rPr>
+        <w:t>vez</w:t>
+      </w:r>
+      <w:r>
+        <w:rPr>
+          <w:lang w:val="es-ES"/>
+        </w:rPr>
+        <w:t xml:space="preserve"> creada la vas a asignar a la instancia en la parte donde dice acciones y </w:t>
+      </w:r>
+      <w:proofErr w:type="spellStart"/>
+      <w:r>
+        <w:rPr>
+          <w:lang w:val="es-ES"/>
+        </w:rPr>
+        <w:t>associar</w:t>
+      </w:r>
+      <w:proofErr w:type="spellEnd"/>
+      <w:r>
+        <w:rPr>
+          <w:lang w:val="es-ES"/>
+        </w:rPr>
+        <w:t xml:space="preserve"> a una instancia</w:t>
+      </w:r>
+    </w:p>
+    <w:p>
+      <w:pPr>
+        <w:pStyle w:val="Prrafodelista"/>
+        <w:rPr>
+          <w:lang w:val="es-ES"/>
+        </w:rPr>
+      </w:pPr>
+      <w:r>
+        <w:rPr>
+          <w:lang w:val="es-ES"/>
+        </w:rPr>
+        <w:drawing>
+          <wp:inline distT="0" distB="0" distL="0" distR="0" wp14:anchorId="2A145E76" wp14:editId="2F2BB65F">
+            <wp:extent cx="5612130" cy="2908935"/>
+            <wp:effectExtent l="0" t="0" r="7620" b="5715"/>
+            <wp:docPr id="24" name="Imagen 24" descr="Una captura de pantalla de una computadora&#10;&#10;Descripción generada automáticamente"/>
+            <wp:cNvGraphicFramePr>
+              <a:graphicFrameLocks xmlns:a="http://schemas.openxmlformats.org/drawingml/2006/main" noChangeAspect="1"/>
+            </wp:cNvGraphicFramePr>
+            <a:graphic xmlns:a="http://schemas.openxmlformats.org/drawingml/2006/main">
+              <a:graphicData uri="http://schemas.openxmlformats.org/drawingml/2006/picture">
+                <pic:pic xmlns:pic="http://schemas.openxmlformats.org/drawingml/2006/picture">
+                  <pic:nvPicPr>
+                    <pic:cNvPr id="24" name="Imagen 24" descr="Una captura de pantalla de una computadora&#10;&#10;Descripción generada automáticamente"/>
+                    <pic:cNvPicPr/>
+                  </pic:nvPicPr>
+                  <pic:blipFill>
+                    <a:blip r:embed="rId28"/>
+                    <a:stretch>
+                      <a:fillRect/>
+                    </a:stretch>
+                  </pic:blipFill>
+                  <pic:spPr>
+                    <a:xfrm>
+                      <a:off x="0" y="0"/>
+                      <a:ext cx="5612130" cy="2908935"/>
+                    </a:xfrm>
+                    <a:prstGeom prst="rect">
+                      <a:avLst/>
+                    </a:prstGeom>
+                  </pic:spPr>
+                </pic:pic>
+              </a:graphicData>
+            </a:graphic>
+          </wp:inline>
+        </w:drawing>
+      </w:r>
+    </w:p>
+    <w:p>
+      <w:pPr>
+        <w:pStyle w:val="Prrafodelista"/>
+        <w:rPr>
+          <w:lang w:val="es-ES"/>
+        </w:rPr>
+      </w:pPr>
+    </w:p>
     <w:sectPr>
       <w:pgSz w:w="12240" w:h="15840"/>
       <w:pgMar w:top="1417" w:right="1701" w:bottom="1417" w:left="1701" w:header="708" w:footer="708" w:gutter="0"/>
@@ -2184,7 +2765,7 @@
   <w:abstractNum w:abstractNumId="0" w15:restartNumberingAfterBreak="0">
     <w:nsid w:val="39122655"/>
     <w:multiLevelType w:val="hybridMultilevel"/>
-    <w:tmpl w:val="EF841B14"/>
+    <w:tmpl w:val="B380ABA4"/>
     <w:lvl w:ilvl="0" w:tplc="240A0001">
       <w:start w:val="1"/>
       <w:numFmt w:val="bullet"/>

</xml_diff>

<commit_message>
agregar parte de filezilla
</commit_message>
<xml_diff>
--- a/manual .docx
+++ b/manual .docx
@@ -2562,6 +2562,7 @@
       </w:pPr>
       <w:r>
         <w:rPr>
+          <w:noProof/>
           <w:lang w:val="es-ES"/>
         </w:rPr>
         <w:drawing>
@@ -2703,6 +2704,7 @@
       </w:pPr>
       <w:r>
         <w:rPr>
+          <w:noProof/>
           <w:lang w:val="es-ES"/>
         </w:rPr>
         <w:drawing>
@@ -2745,6 +2747,407 @@
     <w:p>
       <w:pPr>
         <w:pStyle w:val="Prrafodelista"/>
+        <w:numPr>
+          <w:ilvl w:val="0"/>
+          <w:numId w:val="1"/>
+        </w:numPr>
+        <w:rPr>
+          <w:lang w:val="es-ES"/>
+        </w:rPr>
+      </w:pPr>
+      <w:r>
+        <w:rPr>
+          <w:lang w:val="es-ES"/>
+        </w:rPr>
+        <w:t xml:space="preserve">En esta parte vamos a cambiar el archivo de </w:t>
+      </w:r>
+      <w:proofErr w:type="spellStart"/>
+      <w:r>
+        <w:rPr>
+          <w:lang w:val="es-ES"/>
+        </w:rPr>
+        <w:t>index</w:t>
+      </w:r>
+      <w:proofErr w:type="spellEnd"/>
+      <w:r>
+        <w:rPr>
+          <w:lang w:val="es-ES"/>
+        </w:rPr>
+        <w:t xml:space="preserve"> de apache2 por un hola mundo usando </w:t>
+      </w:r>
+      <w:proofErr w:type="spellStart"/>
+      <w:r>
+        <w:rPr>
+          <w:lang w:val="es-ES"/>
+        </w:rPr>
+        <w:t>filezilla</w:t>
+      </w:r>
+      <w:proofErr w:type="spellEnd"/>
+    </w:p>
+    <w:p>
+      <w:pPr>
+        <w:pStyle w:val="Prrafodelista"/>
+        <w:rPr>
+          <w:lang w:val="es-ES"/>
+        </w:rPr>
+      </w:pPr>
+      <w:r>
+        <w:rPr>
+          <w:lang w:val="es-ES"/>
+        </w:rPr>
+        <w:drawing>
+          <wp:inline distT="0" distB="0" distL="0" distR="0" wp14:anchorId="6495C203" wp14:editId="4378E351">
+            <wp:extent cx="5612130" cy="3155315"/>
+            <wp:effectExtent l="0" t="0" r="7620" b="6985"/>
+            <wp:docPr id="25" name="Imagen 25" descr="Una captura de pantalla de una computadora&#10;&#10;Descripción generada automáticamente"/>
+            <wp:cNvGraphicFramePr>
+              <a:graphicFrameLocks xmlns:a="http://schemas.openxmlformats.org/drawingml/2006/main" noChangeAspect="1"/>
+            </wp:cNvGraphicFramePr>
+            <a:graphic xmlns:a="http://schemas.openxmlformats.org/drawingml/2006/main">
+              <a:graphicData uri="http://schemas.openxmlformats.org/drawingml/2006/picture">
+                <pic:pic xmlns:pic="http://schemas.openxmlformats.org/drawingml/2006/picture">
+                  <pic:nvPicPr>
+                    <pic:cNvPr id="25" name="Imagen 25" descr="Una captura de pantalla de una computadora&#10;&#10;Descripción generada automáticamente"/>
+                    <pic:cNvPicPr/>
+                  </pic:nvPicPr>
+                  <pic:blipFill>
+                    <a:blip r:embed="rId29"/>
+                    <a:stretch>
+                      <a:fillRect/>
+                    </a:stretch>
+                  </pic:blipFill>
+                  <pic:spPr>
+                    <a:xfrm>
+                      <a:off x="0" y="0"/>
+                      <a:ext cx="5612130" cy="3155315"/>
+                    </a:xfrm>
+                    <a:prstGeom prst="rect">
+                      <a:avLst/>
+                    </a:prstGeom>
+                  </pic:spPr>
+                </pic:pic>
+              </a:graphicData>
+            </a:graphic>
+          </wp:inline>
+        </w:drawing>
+      </w:r>
+    </w:p>
+    <w:p>
+      <w:pPr>
+        <w:pStyle w:val="Prrafodelista"/>
+        <w:numPr>
+          <w:ilvl w:val="0"/>
+          <w:numId w:val="1"/>
+        </w:numPr>
+        <w:rPr>
+          <w:lang w:val="es-ES"/>
+        </w:rPr>
+      </w:pPr>
+      <w:r>
+        <w:rPr>
+          <w:lang w:val="es-ES"/>
+        </w:rPr>
+        <w:t xml:space="preserve">Lo primero que haremos es hacer la conexión con el servidor nos vamos a botón de abrir gestor de </w:t>
+      </w:r>
+      <w:r>
+        <w:rPr>
+          <w:lang w:val="es-ES"/>
+        </w:rPr>
+        <w:t>sitio, creamos</w:t>
+      </w:r>
+      <w:r>
+        <w:rPr>
+          <w:lang w:val="es-ES"/>
+        </w:rPr>
+        <w:t xml:space="preserve"> un nuevo sitio</w:t>
+      </w:r>
+      <w:r>
+        <w:rPr>
+          <w:lang w:val="es-ES"/>
+        </w:rPr>
+        <w:t xml:space="preserve"> y configuramos la conexión</w:t>
+      </w:r>
+    </w:p>
+    <w:p>
+      <w:pPr>
+        <w:pStyle w:val="Prrafodelista"/>
+        <w:rPr>
+          <w:lang w:val="es-ES"/>
+        </w:rPr>
+      </w:pPr>
+      <w:r>
+        <w:rPr>
+          <w:lang w:val="es-ES"/>
+        </w:rPr>
+        <w:lastRenderedPageBreak/>
+        <w:drawing>
+          <wp:inline distT="0" distB="0" distL="0" distR="0" wp14:anchorId="7FE769ED" wp14:editId="3A045012">
+            <wp:extent cx="5612130" cy="3155315"/>
+            <wp:effectExtent l="0" t="0" r="7620" b="6985"/>
+            <wp:docPr id="26" name="Imagen 26" descr="Una captura de pantalla de una computadora&#10;&#10;Descripción generada automáticamente"/>
+            <wp:cNvGraphicFramePr>
+              <a:graphicFrameLocks xmlns:a="http://schemas.openxmlformats.org/drawingml/2006/main" noChangeAspect="1"/>
+            </wp:cNvGraphicFramePr>
+            <a:graphic xmlns:a="http://schemas.openxmlformats.org/drawingml/2006/main">
+              <a:graphicData uri="http://schemas.openxmlformats.org/drawingml/2006/picture">
+                <pic:pic xmlns:pic="http://schemas.openxmlformats.org/drawingml/2006/picture">
+                  <pic:nvPicPr>
+                    <pic:cNvPr id="26" name="Imagen 26" descr="Una captura de pantalla de una computadora&#10;&#10;Descripción generada automáticamente"/>
+                    <pic:cNvPicPr/>
+                  </pic:nvPicPr>
+                  <pic:blipFill>
+                    <a:blip r:embed="rId30"/>
+                    <a:stretch>
+                      <a:fillRect/>
+                    </a:stretch>
+                  </pic:blipFill>
+                  <pic:spPr>
+                    <a:xfrm>
+                      <a:off x="0" y="0"/>
+                      <a:ext cx="5612130" cy="3155315"/>
+                    </a:xfrm>
+                    <a:prstGeom prst="rect">
+                      <a:avLst/>
+                    </a:prstGeom>
+                  </pic:spPr>
+                </pic:pic>
+              </a:graphicData>
+            </a:graphic>
+          </wp:inline>
+        </w:drawing>
+      </w:r>
+    </w:p>
+    <w:p>
+      <w:pPr>
+        <w:pStyle w:val="Prrafodelista"/>
+        <w:numPr>
+          <w:ilvl w:val="0"/>
+          <w:numId w:val="1"/>
+        </w:numPr>
+        <w:rPr>
+          <w:lang w:val="es-ES"/>
+        </w:rPr>
+      </w:pPr>
+      <w:r>
+        <w:rPr>
+          <w:lang w:val="es-ES"/>
+        </w:rPr>
+        <w:t>Ya en este momento se encuentra conectado al servidor</w:t>
+      </w:r>
+    </w:p>
+    <w:p>
+      <w:pPr>
+        <w:pStyle w:val="Prrafodelista"/>
+        <w:rPr>
+          <w:lang w:val="es-ES"/>
+        </w:rPr>
+      </w:pPr>
+      <w:r>
+        <w:rPr>
+          <w:lang w:val="es-ES"/>
+        </w:rPr>
+        <w:drawing>
+          <wp:inline distT="0" distB="0" distL="0" distR="0" wp14:anchorId="2C24D60D" wp14:editId="0ACE345C">
+            <wp:extent cx="5612130" cy="3155315"/>
+            <wp:effectExtent l="0" t="0" r="7620" b="6985"/>
+            <wp:docPr id="27" name="Imagen 27" descr="Una captura de pantalla de una computadora&#10;&#10;Descripción generada automáticamente"/>
+            <wp:cNvGraphicFramePr>
+              <a:graphicFrameLocks xmlns:a="http://schemas.openxmlformats.org/drawingml/2006/main" noChangeAspect="1"/>
+            </wp:cNvGraphicFramePr>
+            <a:graphic xmlns:a="http://schemas.openxmlformats.org/drawingml/2006/main">
+              <a:graphicData uri="http://schemas.openxmlformats.org/drawingml/2006/picture">
+                <pic:pic xmlns:pic="http://schemas.openxmlformats.org/drawingml/2006/picture">
+                  <pic:nvPicPr>
+                    <pic:cNvPr id="27" name="Imagen 27" descr="Una captura de pantalla de una computadora&#10;&#10;Descripción generada automáticamente"/>
+                    <pic:cNvPicPr/>
+                  </pic:nvPicPr>
+                  <pic:blipFill>
+                    <a:blip r:embed="rId31"/>
+                    <a:stretch>
+                      <a:fillRect/>
+                    </a:stretch>
+                  </pic:blipFill>
+                  <pic:spPr>
+                    <a:xfrm>
+                      <a:off x="0" y="0"/>
+                      <a:ext cx="5612130" cy="3155315"/>
+                    </a:xfrm>
+                    <a:prstGeom prst="rect">
+                      <a:avLst/>
+                    </a:prstGeom>
+                  </pic:spPr>
+                </pic:pic>
+              </a:graphicData>
+            </a:graphic>
+          </wp:inline>
+        </w:drawing>
+      </w:r>
+    </w:p>
+    <w:p>
+      <w:pPr>
+        <w:pStyle w:val="Prrafodelista"/>
+        <w:rPr>
+          <w:lang w:val="es-ES"/>
+        </w:rPr>
+      </w:pPr>
+    </w:p>
+    <w:p>
+      <w:pPr>
+        <w:pStyle w:val="Prrafodelista"/>
+        <w:rPr>
+          <w:lang w:val="es-ES"/>
+        </w:rPr>
+      </w:pPr>
+    </w:p>
+    <w:p>
+      <w:pPr>
+        <w:pStyle w:val="Prrafodelista"/>
+        <w:rPr>
+          <w:lang w:val="es-ES"/>
+        </w:rPr>
+      </w:pPr>
+    </w:p>
+    <w:p>
+      <w:pPr>
+        <w:pStyle w:val="Prrafodelista"/>
+        <w:rPr>
+          <w:lang w:val="es-ES"/>
+        </w:rPr>
+      </w:pPr>
+    </w:p>
+    <w:p>
+      <w:pPr>
+        <w:pStyle w:val="Prrafodelista"/>
+        <w:rPr>
+          <w:lang w:val="es-ES"/>
+        </w:rPr>
+      </w:pPr>
+    </w:p>
+    <w:p>
+      <w:pPr>
+        <w:pStyle w:val="Prrafodelista"/>
+        <w:rPr>
+          <w:lang w:val="es-ES"/>
+        </w:rPr>
+      </w:pPr>
+    </w:p>
+    <w:p>
+      <w:pPr>
+        <w:pStyle w:val="Prrafodelista"/>
+        <w:rPr>
+          <w:lang w:val="es-ES"/>
+        </w:rPr>
+      </w:pPr>
+    </w:p>
+    <w:p>
+      <w:pPr>
+        <w:pStyle w:val="Prrafodelista"/>
+        <w:rPr>
+          <w:lang w:val="es-ES"/>
+        </w:rPr>
+      </w:pPr>
+    </w:p>
+    <w:p>
+      <w:pPr>
+        <w:pStyle w:val="Prrafodelista"/>
+        <w:rPr>
+          <w:lang w:val="es-ES"/>
+        </w:rPr>
+      </w:pPr>
+    </w:p>
+    <w:p>
+      <w:pPr>
+        <w:pStyle w:val="Prrafodelista"/>
+        <w:numPr>
+          <w:ilvl w:val="0"/>
+          <w:numId w:val="1"/>
+        </w:numPr>
+        <w:rPr>
+          <w:lang w:val="es-ES"/>
+        </w:rPr>
+      </w:pPr>
+      <w:r>
+        <w:rPr>
+          <w:lang w:val="es-ES"/>
+        </w:rPr>
+        <w:lastRenderedPageBreak/>
+        <w:t>Aquí ya encontramos el archivo index.html a remplazar</w:t>
+      </w:r>
+    </w:p>
+    <w:p>
+      <w:pPr>
+        <w:pStyle w:val="Prrafodelista"/>
+        <w:rPr>
+          <w:lang w:val="es-ES"/>
+        </w:rPr>
+      </w:pPr>
+      <w:r>
+        <w:rPr>
+          <w:lang w:val="es-ES"/>
+        </w:rPr>
+        <w:drawing>
+          <wp:inline distT="0" distB="0" distL="0" distR="0" wp14:anchorId="6B70736A" wp14:editId="03D8ED50">
+            <wp:extent cx="5612130" cy="3155315"/>
+            <wp:effectExtent l="0" t="0" r="7620" b="6985"/>
+            <wp:docPr id="28" name="Imagen 28" descr="Una captura de pantalla de una computadora&#10;&#10;Descripción generada automáticamente"/>
+            <wp:cNvGraphicFramePr>
+              <a:graphicFrameLocks xmlns:a="http://schemas.openxmlformats.org/drawingml/2006/main" noChangeAspect="1"/>
+            </wp:cNvGraphicFramePr>
+            <a:graphic xmlns:a="http://schemas.openxmlformats.org/drawingml/2006/main">
+              <a:graphicData uri="http://schemas.openxmlformats.org/drawingml/2006/picture">
+                <pic:pic xmlns:pic="http://schemas.openxmlformats.org/drawingml/2006/picture">
+                  <pic:nvPicPr>
+                    <pic:cNvPr id="28" name="Imagen 28" descr="Una captura de pantalla de una computadora&#10;&#10;Descripción generada automáticamente"/>
+                    <pic:cNvPicPr/>
+                  </pic:nvPicPr>
+                  <pic:blipFill>
+                    <a:blip r:embed="rId32"/>
+                    <a:stretch>
+                      <a:fillRect/>
+                    </a:stretch>
+                  </pic:blipFill>
+                  <pic:spPr>
+                    <a:xfrm>
+                      <a:off x="0" y="0"/>
+                      <a:ext cx="5612130" cy="3155315"/>
+                    </a:xfrm>
+                    <a:prstGeom prst="rect">
+                      <a:avLst/>
+                    </a:prstGeom>
+                  </pic:spPr>
+                </pic:pic>
+              </a:graphicData>
+            </a:graphic>
+          </wp:inline>
+        </w:drawing>
+      </w:r>
+    </w:p>
+    <w:p>
+      <w:pPr>
+        <w:pStyle w:val="Prrafodelista"/>
+        <w:rPr>
+          <w:lang w:val="es-ES"/>
+        </w:rPr>
+      </w:pPr>
+    </w:p>
+    <w:p>
+      <w:pPr>
+        <w:pStyle w:val="Prrafodelista"/>
+        <w:rPr>
+          <w:lang w:val="es-ES"/>
+        </w:rPr>
+      </w:pPr>
+    </w:p>
+    <w:p>
+      <w:pPr>
+        <w:pStyle w:val="Prrafodelista"/>
+        <w:rPr>
+          <w:lang w:val="es-ES"/>
+        </w:rPr>
+      </w:pPr>
+    </w:p>
+    <w:p>
+      <w:pPr>
         <w:rPr>
           <w:lang w:val="es-ES"/>
         </w:rPr>
@@ -2765,7 +3168,7 @@
   <w:abstractNum w:abstractNumId="0" w15:restartNumberingAfterBreak="0">
     <w:nsid w:val="39122655"/>
     <w:multiLevelType w:val="hybridMultilevel"/>
-    <w:tmpl w:val="B380ABA4"/>
+    <w:tmpl w:val="CCEC1F4E"/>
     <w:lvl w:ilvl="0" w:tplc="240A0001">
       <w:start w:val="1"/>
       <w:numFmt w:val="bullet"/>
@@ -2778,7 +3181,7 @@
         <w:rFonts w:ascii="Symbol" w:hAnsi="Symbol" w:hint="default"/>
       </w:rPr>
     </w:lvl>
-    <w:lvl w:ilvl="1" w:tplc="240A0003" w:tentative="1">
+    <w:lvl w:ilvl="1" w:tplc="240A0003">
       <w:start w:val="1"/>
       <w:numFmt w:val="bullet"/>
       <w:lvlText w:val="o"/>

</xml_diff>